<commit_message>
fix create edit task
</commit_message>
<xml_diff>
--- a/docs/前后端接口.docx
+++ b/docs/前后端接口.docx
@@ -21464,18 +21464,7 @@
                 <w:kern w:val="0"/>
                 <w:sz w:val="22"/>
               </w:rPr>
-              <w:t>data: {column:["taskName","taskStatus","in</w:t>
-            </w:r>
-            <w:bookmarkStart w:id="0" w:name="_GoBack"/>
-            <w:bookmarkEnd w:id="0"/>
-            <w:r>
-              <w:rPr>
-                <w:rFonts w:hint="eastAsia" w:ascii="宋体" w:hAnsi="宋体" w:eastAsia="宋体" w:cs="宋体"/>
-                <w:color w:val="000000"/>
-                <w:kern w:val="0"/>
-                <w:sz w:val="22"/>
-              </w:rPr>
-              <w:t>put","numLeft","numTotal","modelName","modelType","isOwner","canModify","canValidate"</w:t>
+              <w:t>data: {column:["taskName","taskStatus","input","numLeft","numTotal","modelName","modelType","isOwner","canModify","canValidate"</w:t>
             </w:r>
             <w:r>
               <w:rPr>
@@ -21490,7 +21479,7 @@
             <w:r>
               <w:rPr>
                 <w:rFonts w:hint="eastAsia" w:ascii="宋体" w:hAnsi="宋体" w:eastAsia="宋体" w:cs="宋体"/>
-                <w:color w:val="000000"/>
+                <w:color w:val="0000FF"/>
                 <w:kern w:val="0"/>
                 <w:sz w:val="22"/>
               </w:rPr>
@@ -21499,7 +21488,7 @@
             <w:r>
               <w:rPr>
                 <w:rFonts w:hint="eastAsia" w:ascii="宋体" w:hAnsi="宋体" w:eastAsia="宋体" w:cs="宋体"/>
-                <w:color w:val="000000"/>
+                <w:color w:val="0000FF"/>
                 <w:kern w:val="0"/>
                 <w:sz w:val="22"/>
                 <w:lang w:val="en-US" w:eastAsia="zh-CN"/>
@@ -21509,7 +21498,7 @@
             <w:r>
               <w:rPr>
                 <w:rFonts w:hint="eastAsia" w:ascii="宋体" w:hAnsi="宋体" w:eastAsia="宋体" w:cs="宋体"/>
-                <w:color w:val="000000"/>
+                <w:color w:val="0000FF"/>
                 <w:kern w:val="0"/>
                 <w:sz w:val="22"/>
               </w:rPr>
@@ -21518,7 +21507,7 @@
             <w:r>
               <w:rPr>
                 <w:rFonts w:hint="eastAsia" w:ascii="宋体" w:hAnsi="宋体" w:eastAsia="宋体" w:cs="宋体"/>
-                <w:color w:val="000000"/>
+                <w:color w:val="0000FF"/>
                 <w:kern w:val="0"/>
                 <w:sz w:val="22"/>
               </w:rPr>
@@ -21810,7 +21799,7 @@
             <w:r>
               <w:rPr>
                 <w:rFonts w:hint="eastAsia" w:ascii="宋体" w:hAnsi="宋体" w:eastAsia="宋体" w:cs="宋体"/>
-                <w:color w:val="000000"/>
+                <w:color w:val="0000FF"/>
                 <w:kern w:val="0"/>
                 <w:sz w:val="22"/>
               </w:rPr>
@@ -21819,25 +21808,44 @@
             <w:r>
               <w:rPr>
                 <w:rFonts w:hint="eastAsia" w:ascii="宋体" w:hAnsi="宋体" w:eastAsia="宋体" w:cs="宋体"/>
-                <w:color w:val="000000"/>
-                <w:kern w:val="0"/>
-                <w:sz w:val="22"/>
-              </w:rPr>
-              <w:br w:type="textWrapping"/>
-            </w:r>
-            <w:r>
-              <w:rPr>
-                <w:rFonts w:hint="eastAsia" w:ascii="宋体" w:hAnsi="宋体" w:eastAsia="宋体" w:cs="宋体"/>
-                <w:color w:val="000000"/>
-                <w:kern w:val="0"/>
-                <w:sz w:val="22"/>
-              </w:rPr>
-              <w:t xml:space="preserve"> "authTaskValidateUserList": ["shixisheng1","shixisheng2"]},</w:t>
-            </w:r>
-            <w:r>
-              <w:rPr>
-                <w:rFonts w:hint="eastAsia" w:ascii="宋体" w:hAnsi="宋体" w:eastAsia="宋体" w:cs="宋体"/>
-                <w:color w:val="000000"/>
+                <w:color w:val="0000FF"/>
+                <w:kern w:val="0"/>
+                <w:sz w:val="22"/>
+              </w:rPr>
+              <w:br w:type="textWrapping"/>
+            </w:r>
+            <w:r>
+              <w:rPr>
+                <w:rFonts w:hint="eastAsia" w:ascii="宋体" w:hAnsi="宋体" w:eastAsia="宋体" w:cs="宋体"/>
+                <w:color w:val="0000FF"/>
+                <w:kern w:val="0"/>
+                <w:sz w:val="22"/>
+              </w:rPr>
+              <w:t xml:space="preserve"> "authTaskValidateUserList": ["shixisheng1","shixisheng2"]</w:t>
+            </w:r>
+            <w:r>
+              <w:rPr>
+                <w:rFonts w:hint="eastAsia" w:ascii="宋体" w:hAnsi="宋体" w:eastAsia="宋体" w:cs="宋体"/>
+                <w:color w:val="0000FF"/>
+                <w:kern w:val="0"/>
+                <w:sz w:val="22"/>
+                <w:lang w:eastAsia="zh-CN"/>
+              </w:rPr>
+              <w:t>，"objectList":[{"name":"缺销子0","color": "hsl(255_test,100,80)"},{"name":"缺螺母0","color":"hsl(255_test,100,80)"}]</w:t>
+            </w:r>
+            <w:r>
+              <w:rPr>
+                <w:rFonts w:hint="eastAsia" w:ascii="宋体" w:hAnsi="宋体" w:eastAsia="宋体" w:cs="宋体"/>
+                <w:color w:val="0000FF"/>
+                <w:kern w:val="0"/>
+                <w:sz w:val="22"/>
+              </w:rPr>
+              <w:t>},</w:t>
+            </w:r>
+            <w:r>
+              <w:rPr>
+                <w:rFonts w:hint="eastAsia" w:ascii="宋体" w:hAnsi="宋体" w:eastAsia="宋体" w:cs="宋体"/>
+                <w:color w:val="0000FF"/>
                 <w:kern w:val="0"/>
                 <w:sz w:val="22"/>
               </w:rPr>
@@ -21869,25 +21877,65 @@
                 <w:kern w:val="0"/>
                 <w:sz w:val="22"/>
               </w:rPr>
-              <w:t>"authTaskManageUserList": ["zhangsan","lisi"],</w:t>
-            </w:r>
-            <w:r>
-              <w:rPr>
-                <w:rFonts w:hint="eastAsia" w:ascii="宋体" w:hAnsi="宋体" w:eastAsia="宋体" w:cs="宋体"/>
-                <w:color w:val="000000"/>
-                <w:kern w:val="0"/>
-                <w:sz w:val="22"/>
-              </w:rPr>
-              <w:br w:type="textWrapping"/>
-            </w:r>
-            <w:r>
-              <w:rPr>
-                <w:rFonts w:hint="eastAsia" w:ascii="宋体" w:hAnsi="宋体" w:eastAsia="宋体" w:cs="宋体"/>
-                <w:color w:val="000000"/>
-                <w:kern w:val="0"/>
-                <w:sz w:val="22"/>
-              </w:rPr>
-              <w:t xml:space="preserve"> "authTaskValidateUserList": ["shixisheng1","shixisheng2"]}</w:t>
+              <w:t>"au</w:t>
+            </w:r>
+            <w:bookmarkStart w:id="0" w:name="_GoBack"/>
+            <w:r>
+              <w:rPr>
+                <w:rFonts w:hint="eastAsia" w:ascii="宋体" w:hAnsi="宋体" w:eastAsia="宋体" w:cs="宋体"/>
+                <w:color w:val="0000FF"/>
+                <w:kern w:val="0"/>
+                <w:sz w:val="22"/>
+              </w:rPr>
+              <w:t>thTaskManageUserList": ["zhangsan","lisi"],</w:t>
+            </w:r>
+            <w:r>
+              <w:rPr>
+                <w:rFonts w:hint="eastAsia" w:ascii="宋体" w:hAnsi="宋体" w:eastAsia="宋体" w:cs="宋体"/>
+                <w:color w:val="0000FF"/>
+                <w:kern w:val="0"/>
+                <w:sz w:val="22"/>
+              </w:rPr>
+              <w:br w:type="textWrapping"/>
+            </w:r>
+            <w:r>
+              <w:rPr>
+                <w:rFonts w:hint="eastAsia" w:ascii="宋体" w:hAnsi="宋体" w:eastAsia="宋体" w:cs="宋体"/>
+                <w:color w:val="0000FF"/>
+                <w:kern w:val="0"/>
+                <w:sz w:val="22"/>
+              </w:rPr>
+              <w:t xml:space="preserve"> "authTaskValidateUserList": ["shixisheng1","shixisheng2"]</w:t>
+            </w:r>
+            <w:r>
+              <w:rPr>
+                <w:rFonts w:hint="eastAsia" w:ascii="宋体" w:hAnsi="宋体" w:eastAsia="宋体" w:cs="宋体"/>
+                <w:color w:val="0000FF"/>
+                <w:kern w:val="0"/>
+                <w:sz w:val="22"/>
+                <w:lang w:eastAsia="zh-CN"/>
+              </w:rPr>
+              <w:t>，"objectList":[{"name</w:t>
+            </w:r>
+            <w:bookmarkEnd w:id="0"/>
+            <w:r>
+              <w:rPr>
+                <w:rFonts w:hint="eastAsia" w:ascii="宋体" w:hAnsi="宋体" w:eastAsia="宋体" w:cs="宋体"/>
+                <w:color w:val="0000FF"/>
+                <w:kern w:val="0"/>
+                <w:sz w:val="22"/>
+                <w:lang w:eastAsia="zh-CN"/>
+              </w:rPr>
+              <w:t>":"缺销子0","color": "hsl(255_test,100,80)"},{"name":"缺螺母0","color":"hsl(255_test,100,80)"}]</w:t>
+            </w:r>
+            <w:r>
+              <w:rPr>
+                <w:rFonts w:hint="eastAsia" w:ascii="宋体" w:hAnsi="宋体" w:eastAsia="宋体" w:cs="宋体"/>
+                <w:color w:val="000000"/>
+                <w:kern w:val="0"/>
+                <w:sz w:val="22"/>
+              </w:rPr>
+              <w:t>}</w:t>
             </w:r>
             <w:r>
               <w:rPr>
@@ -22551,7 +22599,7 @@
   <w:docDefaults>
     <w:rPrDefault>
       <w:rPr>
-        <w:rFonts w:asciiTheme="minorHAnsi" w:hAnsiTheme="minorHAnsi" w:eastAsiaTheme="minorEastAsia" w:cstheme="minorBidi"/>
+        <w:rFonts w:ascii="Times New Roman" w:hAnsi="Times New Roman" w:eastAsia="宋体" w:cs="Times New Roman"/>
       </w:rPr>
     </w:rPrDefault>
   </w:docDefaults>

</xml_diff>